<commit_message>
updated documents with requirements
</commit_message>
<xml_diff>
--- a/docs/installation_guides/cvcp_setup_post_econolite_instructions.docx
+++ b/docs/installation_guides/cvcp_setup_post_econolite_instructions.docx
@@ -1,6 +1,6 @@
 
 <file path=word/document.xml><?xml version="1.0" encoding="utf-8"?>
-<w:document xmlns:wpc="http://schemas.microsoft.com/office/word/2010/wordprocessingCanvas" xmlns:cx="http://schemas.microsoft.com/office/drawing/2014/chartex" xmlns:cx1="http://schemas.microsoft.com/office/drawing/2015/9/8/chartex" xmlns:cx2="http://schemas.microsoft.com/office/drawing/2015/10/21/chartex" xmlns:cx3="http://schemas.microsoft.com/office/drawing/2016/5/9/chartex" xmlns:cx4="http://schemas.microsoft.com/office/drawing/2016/5/10/chartex" xmlns:cx5="http://schemas.microsoft.com/office/drawing/2016/5/11/chartex" xmlns:cx6="http://schemas.microsoft.com/office/drawing/2016/5/12/chartex" xmlns:cx7="http://schemas.microsoft.com/office/drawing/2016/5/13/chartex" xmlns:cx8="http://schemas.microsoft.com/office/drawing/2016/5/14/chartex" xmlns:mc="http://schemas.openxmlformats.org/markup-compatibility/2006" xmlns:aink="http://schemas.microsoft.com/office/drawing/2016/ink" xmlns:am3d="http://schemas.microsoft.com/office/drawing/2017/model3d" xmlns:o="urn:schemas-microsoft-com:office:office" xmlns:r="http://schemas.openxmlformats.org/officeDocument/2006/relationships" xmlns:m="http://schemas.openxmlformats.org/officeDocument/2006/math" xmlns:v="urn:schemas-microsoft-com:vml" xmlns:wp14="http://schemas.microsoft.com/office/word/2010/wordprocessingDrawing" xmlns:wp="http://schemas.openxmlformats.org/drawingml/2006/wordprocessingDrawing" xmlns:w10="urn:schemas-microsoft-com:office:word" xmlns:w="http://schemas.openxmlformats.org/wordprocessingml/2006/main" xmlns:w14="http://schemas.microsoft.com/office/word/2010/wordml" xmlns:w15="http://schemas.microsoft.com/office/word/2012/wordml" xmlns:w16cid="http://schemas.microsoft.com/office/word/2016/wordml/cid" xmlns:w16se="http://schemas.microsoft.com/office/word/2015/wordml/symex" xmlns:wpg="http://schemas.microsoft.com/office/word/2010/wordprocessingGroup" xmlns:wpi="http://schemas.microsoft.com/office/word/2010/wordprocessingInk" xmlns:wne="http://schemas.microsoft.com/office/word/2006/wordml" xmlns:wps="http://schemas.microsoft.com/office/word/2010/wordprocessingShape" mc:Ignorable="w14 w15 w16se w16cid wp14">
+<w:document xmlns:wpc="http://schemas.microsoft.com/office/word/2010/wordprocessingCanvas" xmlns:cx="http://schemas.microsoft.com/office/drawing/2014/chartex" xmlns:cx1="http://schemas.microsoft.com/office/drawing/2015/9/8/chartex" xmlns:cx2="http://schemas.microsoft.com/office/drawing/2015/10/21/chartex" xmlns:cx3="http://schemas.microsoft.com/office/drawing/2016/5/9/chartex" xmlns:cx4="http://schemas.microsoft.com/office/drawing/2016/5/10/chartex" xmlns:cx5="http://schemas.microsoft.com/office/drawing/2016/5/11/chartex" xmlns:cx6="http://schemas.microsoft.com/office/drawing/2016/5/12/chartex" xmlns:cx7="http://schemas.microsoft.com/office/drawing/2016/5/13/chartex" xmlns:cx8="http://schemas.microsoft.com/office/drawing/2016/5/14/chartex" xmlns:mc="http://schemas.openxmlformats.org/markup-compatibility/2006" xmlns:aink="http://schemas.microsoft.com/office/drawing/2016/ink" xmlns:am3d="http://schemas.microsoft.com/office/drawing/2017/model3d" xmlns:o="urn:schemas-microsoft-com:office:office" xmlns:r="http://schemas.openxmlformats.org/officeDocument/2006/relationships" xmlns:m="http://schemas.openxmlformats.org/officeDocument/2006/math" xmlns:v="urn:schemas-microsoft-com:vml" xmlns:wp14="http://schemas.microsoft.com/office/word/2010/wordprocessingDrawing" xmlns:wp="http://schemas.openxmlformats.org/drawingml/2006/wordprocessingDrawing" xmlns:w10="urn:schemas-microsoft-com:office:word" xmlns:w="http://schemas.openxmlformats.org/wordprocessingml/2006/main" xmlns:w14="http://schemas.microsoft.com/office/word/2010/wordml" xmlns:w15="http://schemas.microsoft.com/office/word/2012/wordml" xmlns:w16cex="http://schemas.microsoft.com/office/word/2018/wordml/cex" xmlns:w16cid="http://schemas.microsoft.com/office/word/2016/wordml/cid" xmlns:w16="http://schemas.microsoft.com/office/word/2018/wordml" xmlns:w16se="http://schemas.microsoft.com/office/word/2015/wordml/symex" xmlns:wpg="http://schemas.microsoft.com/office/word/2010/wordprocessingGroup" xmlns:wpi="http://schemas.microsoft.com/office/word/2010/wordprocessingInk" xmlns:wne="http://schemas.microsoft.com/office/word/2006/wordml" xmlns:wps="http://schemas.microsoft.com/office/word/2010/wordprocessingShape" mc:Ignorable="w14 w15 w16se w16cid w16 w16cex wp14">
   <w:body>
     <w:p>
       <w:pPr>
@@ -11,18 +11,11 @@
         </w:numPr>
         <w:jc w:val="both"/>
       </w:pPr>
-      <w:bookmarkStart w:id="0" w:name="_GoBack"/>
-      <w:bookmarkEnd w:id="0"/>
-      <w:r>
-        <w:t xml:space="preserve">Burn the image on the SD card following the instructions in the </w:t>
-      </w:r>
-      <w:proofErr w:type="spellStart"/>
-      <w:r>
-        <w:t>Econolite’s</w:t>
-      </w:r>
-      <w:proofErr w:type="spellEnd"/>
-      <w:r>
-        <w:t xml:space="preserve"> document (Appendix A)</w:t>
+      <w:r>
+        <w:t xml:space="preserve"> </w:t>
+      </w:r>
+      <w:r>
+        <w:t>Burn the image on the SD card following the instructions in the Econolite’s document (Appendix A)</w:t>
       </w:r>
     </w:p>
     <w:p>
@@ -177,65 +170,392 @@
           <w:rFonts w:ascii="Courier New" w:hAnsi="Courier New" w:cs="Courier New"/>
         </w:rPr>
       </w:pPr>
-      <w:proofErr w:type="spellStart"/>
-      <w:r>
-        <w:rPr>
-          <w:rFonts w:ascii="Courier New" w:hAnsi="Courier New" w:cs="Courier New"/>
-        </w:rPr>
-        <w:t>sudo</w:t>
-      </w:r>
-      <w:proofErr w:type="spellEnd"/>
-      <w:r>
-        <w:rPr>
-          <w:rFonts w:ascii="Courier New" w:hAnsi="Courier New" w:cs="Courier New"/>
-        </w:rPr>
+      <w:r>
+        <w:rPr>
+          <w:rFonts w:ascii="Courier New" w:hAnsi="Courier New" w:cs="Courier New"/>
+        </w:rPr>
+        <w:t>sudo su</w:t>
+      </w:r>
+    </w:p>
+    <w:p>
+      <w:pPr>
+        <w:pStyle w:val="ListParagraph"/>
+        <w:numPr>
+          <w:ilvl w:val="0"/>
+          <w:numId w:val="1"/>
+        </w:numPr>
+        <w:jc w:val="both"/>
+      </w:pPr>
+      <w:r>
+        <w:t>Now the root user, edit the sshd_config file found in /etc/ssh/sshd_config:</w:t>
+      </w:r>
+      <w:r>
         <w:t xml:space="preserve"> </w:t>
       </w:r>
-      <w:proofErr w:type="spellStart"/>
-      <w:r>
-        <w:rPr>
-          <w:rFonts w:ascii="Courier New" w:hAnsi="Courier New" w:cs="Courier New"/>
-        </w:rPr>
-        <w:t>su</w:t>
-      </w:r>
-      <w:proofErr w:type="spellEnd"/>
-    </w:p>
-    <w:p>
-      <w:pPr>
-        <w:pStyle w:val="ListParagraph"/>
-        <w:numPr>
-          <w:ilvl w:val="0"/>
-          <w:numId w:val="1"/>
-        </w:numPr>
-        <w:jc w:val="both"/>
-      </w:pPr>
-      <w:r>
-        <w:t xml:space="preserve">Now the root user, edit the </w:t>
-      </w:r>
-      <w:proofErr w:type="spellStart"/>
-      <w:r>
-        <w:t>sshd_config</w:t>
-      </w:r>
-      <w:proofErr w:type="spellEnd"/>
-      <w:r>
-        <w:t xml:space="preserve"> file found in /etc/</w:t>
-      </w:r>
-      <w:proofErr w:type="spellStart"/>
-      <w:r>
-        <w:t>ssh</w:t>
-      </w:r>
-      <w:proofErr w:type="spellEnd"/>
-      <w:r>
-        <w:t>/</w:t>
-      </w:r>
-      <w:proofErr w:type="spellStart"/>
-      <w:r>
-        <w:t>sshd_config</w:t>
-      </w:r>
-      <w:proofErr w:type="spellEnd"/>
-      <w:r>
-        <w:t>:</w:t>
-      </w:r>
+    </w:p>
+    <w:p>
+      <w:pPr>
+        <w:pStyle w:val="ListParagraph"/>
+        <w:shd w:val="clear" w:color="auto" w:fill="BFBFBF" w:themeFill="background1" w:themeFillShade="BF"/>
+        <w:jc w:val="both"/>
+        <w:rPr>
+          <w:rFonts w:ascii="Courier New" w:hAnsi="Courier New" w:cs="Courier New"/>
+        </w:rPr>
+      </w:pPr>
+      <w:r>
+        <w:rPr>
+          <w:rFonts w:ascii="Courier New" w:hAnsi="Courier New" w:cs="Courier New"/>
+        </w:rPr>
+        <w:t>nano /etc/ssh/sshd_config</w:t>
+      </w:r>
+    </w:p>
+    <w:p>
+      <w:pPr>
+        <w:pStyle w:val="ListParagraph"/>
+        <w:numPr>
+          <w:ilvl w:val="0"/>
+          <w:numId w:val="1"/>
+        </w:numPr>
+        <w:jc w:val="both"/>
+      </w:pPr>
+      <w:r>
+        <w:t xml:space="preserve">Note that nano is installed by default on the CVCP image. For instructions on </w:t>
+      </w:r>
+      <w:r>
+        <w:t>using nano, refer the documentation on following link:</w:t>
+      </w:r>
+      <w:r>
+        <w:t xml:space="preserve"> https://linuxize.com/post/how-to-use-nano-text-editor/</w:t>
+      </w:r>
+    </w:p>
+    <w:p>
+      <w:pPr>
+        <w:pStyle w:val="ListParagraph"/>
+        <w:numPr>
+          <w:ilvl w:val="0"/>
+          <w:numId w:val="1"/>
+        </w:numPr>
+        <w:jc w:val="both"/>
+      </w:pPr>
+      <w:r>
+        <w:t xml:space="preserve">Add the following line to the file, you can add it anywhere but it’s </w:t>
+      </w:r>
+      <w:r>
+        <w:t xml:space="preserve">a </w:t>
+      </w:r>
+      <w:r>
+        <w:t>good practice to find the block about authentication and add it there.</w:t>
+      </w:r>
+    </w:p>
+    <w:p>
+      <w:pPr>
+        <w:pStyle w:val="ListParagraph"/>
+        <w:shd w:val="clear" w:color="auto" w:fill="BFBFBF" w:themeFill="background1" w:themeFillShade="BF"/>
+        <w:jc w:val="both"/>
+        <w:rPr>
+          <w:rFonts w:ascii="Courier New" w:hAnsi="Courier New" w:cs="Courier New"/>
+        </w:rPr>
+      </w:pPr>
+      <w:r>
+        <w:rPr>
+          <w:rFonts w:ascii="Courier New" w:hAnsi="Courier New" w:cs="Courier New"/>
+        </w:rPr>
+        <w:t>PermitRootLogin yes</w:t>
+      </w:r>
+    </w:p>
+    <w:p>
+      <w:pPr>
+        <w:pStyle w:val="ListParagraph"/>
+        <w:numPr>
+          <w:ilvl w:val="0"/>
+          <w:numId w:val="2"/>
+        </w:numPr>
+        <w:jc w:val="both"/>
+      </w:pPr>
+      <w:r>
+        <w:t>Save and exit the file.</w:t>
+      </w:r>
+    </w:p>
+    <w:p>
+      <w:pPr>
+        <w:pStyle w:val="ListParagraph"/>
+        <w:numPr>
+          <w:ilvl w:val="0"/>
+          <w:numId w:val="2"/>
+        </w:numPr>
+        <w:jc w:val="both"/>
+      </w:pPr>
+      <w:r>
+        <w:t>Restart the SSH server:</w:t>
+      </w:r>
+    </w:p>
+    <w:p>
+      <w:pPr>
+        <w:pStyle w:val="ListParagraph"/>
+        <w:shd w:val="clear" w:color="auto" w:fill="BFBFBF" w:themeFill="background1" w:themeFillShade="BF"/>
+        <w:jc w:val="both"/>
+        <w:rPr>
+          <w:rFonts w:ascii="Courier New" w:hAnsi="Courier New" w:cs="Courier New"/>
+        </w:rPr>
+      </w:pPr>
+      <w:r>
+        <w:rPr>
+          <w:rFonts w:ascii="Courier New" w:hAnsi="Courier New" w:cs="Courier New"/>
+        </w:rPr>
+        <w:t>systemctl restart sshd or service sshd restart</w:t>
+      </w:r>
+    </w:p>
+    <w:p>
+      <w:pPr>
+        <w:pStyle w:val="ListParagraph"/>
+        <w:numPr>
+          <w:ilvl w:val="0"/>
+          <w:numId w:val="2"/>
+        </w:numPr>
+        <w:jc w:val="both"/>
+      </w:pPr>
+      <w:r>
+        <w:t>For further SSH sessions, the username “root” can be used instead of “ubuntu”.</w:t>
+      </w:r>
+    </w:p>
+    <w:p>
+      <w:pPr>
+        <w:pStyle w:val="ListParagraph"/>
+        <w:numPr>
+          <w:ilvl w:val="0"/>
+          <w:numId w:val="1"/>
+        </w:numPr>
+        <w:jc w:val="both"/>
+      </w:pPr>
+      <w:r>
+        <w:t>Now, c</w:t>
+      </w:r>
+      <w:r>
+        <w:t>heck the network connection with the CATNET by pinging any outside servers. For example:</w:t>
+      </w:r>
+    </w:p>
+    <w:p>
+      <w:pPr>
+        <w:pStyle w:val="ListParagraph"/>
+        <w:shd w:val="clear" w:color="auto" w:fill="BFBFBF" w:themeFill="background1" w:themeFillShade="BF"/>
+        <w:jc w:val="both"/>
+        <w:rPr>
+          <w:rFonts w:ascii="Courier New" w:hAnsi="Courier New" w:cs="Courier New"/>
+        </w:rPr>
+      </w:pPr>
+      <w:r>
+        <w:rPr>
+          <w:rFonts w:ascii="Courier New" w:hAnsi="Courier New" w:cs="Courier New"/>
+        </w:rPr>
+        <w:t>ping google.com</w:t>
+      </w:r>
+    </w:p>
+    <w:p>
+      <w:pPr>
+        <w:pStyle w:val="ListParagraph"/>
+        <w:numPr>
+          <w:ilvl w:val="0"/>
+          <w:numId w:val="1"/>
+        </w:numPr>
+        <w:jc w:val="both"/>
+      </w:pPr>
+      <w:r>
+        <w:t>Update</w:t>
+      </w:r>
+      <w:r>
+        <w:t xml:space="preserve"> the ubuntu repositories by entering following command:</w:t>
+      </w:r>
+    </w:p>
+    <w:p>
+      <w:pPr>
+        <w:pStyle w:val="ListParagraph"/>
+        <w:shd w:val="clear" w:color="auto" w:fill="BFBFBF" w:themeFill="background1" w:themeFillShade="BF"/>
+        <w:jc w:val="both"/>
+        <w:rPr>
+          <w:rFonts w:ascii="Courier New" w:hAnsi="Courier New" w:cs="Courier New"/>
+        </w:rPr>
+      </w:pPr>
+      <w:r>
+        <w:rPr>
+          <w:rFonts w:ascii="Courier New" w:hAnsi="Courier New" w:cs="Courier New"/>
+        </w:rPr>
+        <w:t>sudo apt-get update</w:t>
+      </w:r>
+    </w:p>
+    <w:p>
+      <w:pPr>
+        <w:pStyle w:val="ListParagraph"/>
+        <w:numPr>
+          <w:ilvl w:val="0"/>
+          <w:numId w:val="1"/>
+        </w:numPr>
+        <w:jc w:val="both"/>
+      </w:pPr>
+      <w:r>
+        <w:t xml:space="preserve">This command may fail if the CVCP is unable to update the date and time automatically </w:t>
+      </w:r>
+      <w:r>
+        <w:t xml:space="preserve">after getting the internet connection. In that case, set the date/time manually in the UTC timezone by entering following command (note the formatting of the date time): </w:t>
+      </w:r>
+    </w:p>
+    <w:p>
+      <w:pPr>
+        <w:pStyle w:val="ListParagraph"/>
+        <w:shd w:val="clear" w:color="auto" w:fill="BFBFBF" w:themeFill="background1" w:themeFillShade="BF"/>
+        <w:jc w:val="both"/>
+        <w:rPr>
+          <w:rFonts w:ascii="Courier New" w:hAnsi="Courier New" w:cs="Courier New"/>
+        </w:rPr>
+      </w:pPr>
+      <w:r>
+        <w:rPr>
+          <w:rFonts w:ascii="Courier New" w:hAnsi="Courier New" w:cs="Courier New"/>
+        </w:rPr>
+        <w:t>sudo date --set="yyyy-mm-dd hh:mm:ss"</w:t>
+      </w:r>
+    </w:p>
+    <w:p>
+      <w:pPr>
+        <w:pStyle w:val="ListParagraph"/>
+        <w:numPr>
+          <w:ilvl w:val="0"/>
+          <w:numId w:val="1"/>
+        </w:numPr>
+        <w:jc w:val="both"/>
+      </w:pPr>
+      <w:r>
+        <w:t>Now re</w:t>
+      </w:r>
+      <w:r>
+        <w:t>-</w:t>
+      </w:r>
+      <w:r>
+        <w:t>run the command to update repositories.</w:t>
+      </w:r>
+    </w:p>
+    <w:p>
+      <w:pPr>
+        <w:pStyle w:val="ListParagraph"/>
+        <w:numPr>
+          <w:ilvl w:val="0"/>
+          <w:numId w:val="1"/>
+        </w:numPr>
+        <w:jc w:val="both"/>
+      </w:pPr>
+      <w:r>
+        <w:t>Once updating of repositories is complete, run the following command to install required packages</w:t>
+      </w:r>
+    </w:p>
+    <w:p>
+      <w:pPr>
+        <w:pStyle w:val="ListParagraph"/>
+        <w:shd w:val="clear" w:color="auto" w:fill="BFBFBF" w:themeFill="background1" w:themeFillShade="BF"/>
+        <w:jc w:val="both"/>
+        <w:rPr>
+          <w:rFonts w:ascii="Courier New" w:hAnsi="Courier New" w:cs="Courier New"/>
+        </w:rPr>
+      </w:pPr>
+      <w:r>
+        <w:rPr>
+          <w:rFonts w:ascii="Courier New" w:hAnsi="Courier New" w:cs="Courier New"/>
+        </w:rPr>
+        <w:t>sudo apt-get install -y chrony build-essential tcpdump libssl-dev</w:t>
+      </w:r>
+      <w:r>
+        <w:rPr>
+          <w:rFonts w:ascii="Courier New" w:hAnsi="Courier New" w:cs="Courier New"/>
+        </w:rPr>
+        <w:t xml:space="preserve"> zlib1g-dev python3-pip</w:t>
+      </w:r>
+    </w:p>
+    <w:p>
+      <w:pPr>
+        <w:pStyle w:val="ListParagraph"/>
+        <w:numPr>
+          <w:ilvl w:val="0"/>
+          <w:numId w:val="1"/>
+        </w:numPr>
+        <w:jc w:val="both"/>
+      </w:pPr>
+      <w:r>
+        <w:t>Install the required python packages</w:t>
+      </w:r>
+    </w:p>
+    <w:p>
+      <w:pPr>
+        <w:pStyle w:val="ListParagraph"/>
+        <w:shd w:val="clear" w:color="auto" w:fill="BFBFBF" w:themeFill="background1" w:themeFillShade="BF"/>
+        <w:jc w:val="both"/>
+        <w:rPr>
+          <w:rFonts w:ascii="Courier New" w:hAnsi="Courier New" w:cs="Courier New"/>
+        </w:rPr>
+      </w:pPr>
+      <w:r>
+        <w:rPr>
+          <w:rFonts w:ascii="Courier New" w:hAnsi="Courier New" w:cs="Courier New"/>
+        </w:rPr>
+        <w:t xml:space="preserve">sudo </w:t>
+      </w:r>
+      <w:r>
+        <w:rPr>
+          <w:rFonts w:ascii="Courier New" w:hAnsi="Courier New" w:cs="Courier New"/>
+        </w:rPr>
+        <w:t>pip3 install pyinstaller</w:t>
+      </w:r>
+    </w:p>
+    <w:p>
+      <w:pPr>
+        <w:pStyle w:val="ListParagraph"/>
+        <w:shd w:val="clear" w:color="auto" w:fill="BFBFBF" w:themeFill="background1" w:themeFillShade="BF"/>
+        <w:jc w:val="both"/>
+        <w:rPr>
+          <w:rFonts w:ascii="Courier New" w:hAnsi="Courier New" w:cs="Courier New"/>
+        </w:rPr>
+      </w:pPr>
+      <w:r>
+        <w:rPr>
+          <w:rFonts w:ascii="Courier New" w:hAnsi="Courier New" w:cs="Courier New"/>
+        </w:rPr>
+        <w:lastRenderedPageBreak/>
+        <w:t>sudo pip3 install apscheduler</w:t>
+      </w:r>
+    </w:p>
+    <w:p>
+      <w:pPr>
+        <w:pStyle w:val="ListParagraph"/>
+        <w:shd w:val="clear" w:color="auto" w:fill="BFBFBF" w:themeFill="background1" w:themeFillShade="BF"/>
+        <w:jc w:val="both"/>
+        <w:rPr>
+          <w:rFonts w:ascii="Courier New" w:hAnsi="Courier New" w:cs="Courier New"/>
+        </w:rPr>
+      </w:pPr>
+      <w:r>
+        <w:rPr>
+          <w:rFonts w:ascii="Courier New" w:hAnsi="Courier New" w:cs="Courier New"/>
+        </w:rPr>
+        <w:t>sudo pip3 install sh</w:t>
+      </w:r>
+    </w:p>
+    <w:p>
+      <w:pPr>
+        <w:pStyle w:val="ListParagraph"/>
+        <w:numPr>
+          <w:ilvl w:val="0"/>
+          <w:numId w:val="1"/>
+        </w:numPr>
+        <w:jc w:val="both"/>
+      </w:pPr>
+      <w:r>
+        <w:t xml:space="preserve">Install CyVerse iCommands by following the official instructions available on </w:t>
+      </w:r>
+      <w:hyperlink r:id="rId8" w:history="1">
+        <w:r>
+          <w:rPr>
+            <w:rStyle w:val="Hyperlink"/>
+          </w:rPr>
+          <w:t>https://learning.cyverse.org/projects/data_store_guide/en/latest/step2.html</w:t>
+        </w:r>
+      </w:hyperlink>
       <w:r>
         <w:t xml:space="preserve"> </w:t>
       </w:r>
@@ -243,476 +563,21 @@
     <w:p>
       <w:pPr>
         <w:pStyle w:val="ListParagraph"/>
-        <w:shd w:val="clear" w:color="auto" w:fill="BFBFBF" w:themeFill="background1" w:themeFillShade="BF"/>
-        <w:jc w:val="both"/>
-        <w:rPr>
-          <w:rFonts w:ascii="Courier New" w:hAnsi="Courier New" w:cs="Courier New"/>
-        </w:rPr>
-      </w:pPr>
-      <w:proofErr w:type="spellStart"/>
-      <w:r>
-        <w:rPr>
-          <w:rFonts w:ascii="Courier New" w:hAnsi="Courier New" w:cs="Courier New"/>
-        </w:rPr>
-        <w:t>nano</w:t>
-      </w:r>
-      <w:proofErr w:type="spellEnd"/>
-      <w:r>
-        <w:rPr>
-          <w:rFonts w:ascii="Courier New" w:hAnsi="Courier New" w:cs="Courier New"/>
-        </w:rPr>
-        <w:t xml:space="preserve"> /etc/</w:t>
-      </w:r>
-      <w:proofErr w:type="spellStart"/>
-      <w:r>
-        <w:rPr>
-          <w:rFonts w:ascii="Courier New" w:hAnsi="Courier New" w:cs="Courier New"/>
-        </w:rPr>
-        <w:t>ssh</w:t>
-      </w:r>
-      <w:proofErr w:type="spellEnd"/>
-      <w:r>
-        <w:rPr>
-          <w:rFonts w:ascii="Courier New" w:hAnsi="Courier New" w:cs="Courier New"/>
-        </w:rPr>
-        <w:t>/</w:t>
-      </w:r>
-      <w:proofErr w:type="spellStart"/>
-      <w:r>
-        <w:rPr>
-          <w:rFonts w:ascii="Courier New" w:hAnsi="Courier New" w:cs="Courier New"/>
-        </w:rPr>
-        <w:t>sshd_config</w:t>
-      </w:r>
-      <w:proofErr w:type="spellEnd"/>
-    </w:p>
-    <w:p>
-      <w:pPr>
-        <w:pStyle w:val="ListParagraph"/>
-        <w:numPr>
-          <w:ilvl w:val="0"/>
-          <w:numId w:val="1"/>
-        </w:numPr>
-        <w:jc w:val="both"/>
-      </w:pPr>
-      <w:r>
-        <w:t xml:space="preserve">Note that nano is installed by default on the CVCP image. For instructions on </w:t>
-      </w:r>
-      <w:r>
-        <w:t>using nano, refer the documentation on following link:</w:t>
-      </w:r>
-      <w:r>
-        <w:t xml:space="preserve"> https://linuxize.com/post/how-to-use-nano-text-editor/</w:t>
-      </w:r>
-    </w:p>
-    <w:p>
-      <w:pPr>
-        <w:pStyle w:val="ListParagraph"/>
-        <w:numPr>
-          <w:ilvl w:val="0"/>
-          <w:numId w:val="1"/>
-        </w:numPr>
-        <w:jc w:val="both"/>
-      </w:pPr>
-      <w:r>
-        <w:t xml:space="preserve">Add the following line to the file, you can add it anywhere but it’s </w:t>
-      </w:r>
-      <w:r>
-        <w:t xml:space="preserve">a </w:t>
-      </w:r>
-      <w:r>
-        <w:t>good practice to find the block about authentication and add it there.</w:t>
-      </w:r>
-    </w:p>
-    <w:p>
-      <w:pPr>
-        <w:pStyle w:val="ListParagraph"/>
-        <w:shd w:val="clear" w:color="auto" w:fill="BFBFBF" w:themeFill="background1" w:themeFillShade="BF"/>
-        <w:jc w:val="both"/>
-        <w:rPr>
-          <w:rFonts w:ascii="Courier New" w:hAnsi="Courier New" w:cs="Courier New"/>
-        </w:rPr>
-      </w:pPr>
-      <w:proofErr w:type="spellStart"/>
-      <w:r>
-        <w:rPr>
-          <w:rFonts w:ascii="Courier New" w:hAnsi="Courier New" w:cs="Courier New"/>
-        </w:rPr>
-        <w:t>PermitRootLogin</w:t>
-      </w:r>
-      <w:proofErr w:type="spellEnd"/>
-      <w:r>
-        <w:rPr>
-          <w:rFonts w:ascii="Courier New" w:hAnsi="Courier New" w:cs="Courier New"/>
-        </w:rPr>
-        <w:t xml:space="preserve"> yes</w:t>
-      </w:r>
-    </w:p>
-    <w:p>
-      <w:pPr>
-        <w:pStyle w:val="ListParagraph"/>
-        <w:numPr>
-          <w:ilvl w:val="0"/>
-          <w:numId w:val="2"/>
-        </w:numPr>
-        <w:jc w:val="both"/>
-      </w:pPr>
-      <w:r>
-        <w:t>Save and exit the file.</w:t>
-      </w:r>
-    </w:p>
-    <w:p>
-      <w:pPr>
-        <w:pStyle w:val="ListParagraph"/>
-        <w:numPr>
-          <w:ilvl w:val="0"/>
-          <w:numId w:val="2"/>
-        </w:numPr>
-        <w:jc w:val="both"/>
-      </w:pPr>
-      <w:r>
-        <w:t>Restart the SSH server:</w:t>
-      </w:r>
-    </w:p>
-    <w:p>
-      <w:pPr>
-        <w:pStyle w:val="ListParagraph"/>
-        <w:shd w:val="clear" w:color="auto" w:fill="BFBFBF" w:themeFill="background1" w:themeFillShade="BF"/>
-        <w:jc w:val="both"/>
-        <w:rPr>
-          <w:rFonts w:ascii="Courier New" w:hAnsi="Courier New" w:cs="Courier New"/>
-        </w:rPr>
-      </w:pPr>
-      <w:proofErr w:type="spellStart"/>
-      <w:r>
-        <w:rPr>
-          <w:rFonts w:ascii="Courier New" w:hAnsi="Courier New" w:cs="Courier New"/>
-        </w:rPr>
-        <w:t>systemctl</w:t>
-      </w:r>
-      <w:proofErr w:type="spellEnd"/>
-      <w:r>
-        <w:rPr>
-          <w:rFonts w:ascii="Courier New" w:hAnsi="Courier New" w:cs="Courier New"/>
-        </w:rPr>
-        <w:t xml:space="preserve"> restart </w:t>
-      </w:r>
-      <w:proofErr w:type="spellStart"/>
-      <w:r>
-        <w:rPr>
-          <w:rFonts w:ascii="Courier New" w:hAnsi="Courier New" w:cs="Courier New"/>
-        </w:rPr>
-        <w:t>sshd</w:t>
-      </w:r>
-      <w:proofErr w:type="spellEnd"/>
-      <w:r>
-        <w:rPr>
-          <w:rFonts w:ascii="Courier New" w:hAnsi="Courier New" w:cs="Courier New"/>
-        </w:rPr>
-        <w:t xml:space="preserve"> or service </w:t>
-      </w:r>
-      <w:proofErr w:type="spellStart"/>
-      <w:r>
-        <w:rPr>
-          <w:rFonts w:ascii="Courier New" w:hAnsi="Courier New" w:cs="Courier New"/>
-        </w:rPr>
-        <w:t>sshd</w:t>
-      </w:r>
-      <w:proofErr w:type="spellEnd"/>
-      <w:r>
-        <w:rPr>
-          <w:rFonts w:ascii="Courier New" w:hAnsi="Courier New" w:cs="Courier New"/>
-        </w:rPr>
-        <w:t xml:space="preserve"> restart</w:t>
-      </w:r>
-    </w:p>
-    <w:p>
-      <w:pPr>
-        <w:pStyle w:val="ListParagraph"/>
-        <w:numPr>
-          <w:ilvl w:val="0"/>
-          <w:numId w:val="2"/>
-        </w:numPr>
-        <w:jc w:val="both"/>
-      </w:pPr>
-      <w:r>
-        <w:t>For further SSH sessions, the username “root” can be used instead of “ubuntu”.</w:t>
-      </w:r>
-    </w:p>
-    <w:p>
-      <w:pPr>
-        <w:pStyle w:val="ListParagraph"/>
-        <w:numPr>
-          <w:ilvl w:val="0"/>
-          <w:numId w:val="1"/>
-        </w:numPr>
-        <w:jc w:val="both"/>
-      </w:pPr>
-      <w:r>
-        <w:t>Now, c</w:t>
-      </w:r>
-      <w:r>
-        <w:t>heck the network connection with the CATNET by pinging any outside servers. For example:</w:t>
-      </w:r>
-    </w:p>
-    <w:p>
-      <w:pPr>
-        <w:pStyle w:val="ListParagraph"/>
-        <w:shd w:val="clear" w:color="auto" w:fill="BFBFBF" w:themeFill="background1" w:themeFillShade="BF"/>
-        <w:jc w:val="both"/>
-        <w:rPr>
-          <w:rFonts w:ascii="Courier New" w:hAnsi="Courier New" w:cs="Courier New"/>
-        </w:rPr>
-      </w:pPr>
-      <w:r>
-        <w:rPr>
-          <w:rFonts w:ascii="Courier New" w:hAnsi="Courier New" w:cs="Courier New"/>
-        </w:rPr>
-        <w:t>ping google.com</w:t>
-      </w:r>
-    </w:p>
-    <w:p>
-      <w:pPr>
-        <w:pStyle w:val="ListParagraph"/>
-        <w:numPr>
-          <w:ilvl w:val="0"/>
-          <w:numId w:val="1"/>
-        </w:numPr>
-        <w:jc w:val="both"/>
-      </w:pPr>
-      <w:r>
-        <w:t>Update</w:t>
-      </w:r>
-      <w:r>
-        <w:t xml:space="preserve"> the ubuntu repositories by entering following command:</w:t>
-      </w:r>
-    </w:p>
-    <w:p>
-      <w:pPr>
-        <w:pStyle w:val="ListParagraph"/>
-        <w:shd w:val="clear" w:color="auto" w:fill="BFBFBF" w:themeFill="background1" w:themeFillShade="BF"/>
-        <w:jc w:val="both"/>
-        <w:rPr>
-          <w:rFonts w:ascii="Courier New" w:hAnsi="Courier New" w:cs="Courier New"/>
-        </w:rPr>
-      </w:pPr>
-      <w:proofErr w:type="spellStart"/>
-      <w:r>
-        <w:rPr>
-          <w:rFonts w:ascii="Courier New" w:hAnsi="Courier New" w:cs="Courier New"/>
-        </w:rPr>
-        <w:t>sudo</w:t>
-      </w:r>
-      <w:proofErr w:type="spellEnd"/>
-      <w:r>
-        <w:rPr>
-          <w:rFonts w:ascii="Courier New" w:hAnsi="Courier New" w:cs="Courier New"/>
-        </w:rPr>
-        <w:t xml:space="preserve"> apt-get update</w:t>
-      </w:r>
-    </w:p>
-    <w:p>
-      <w:pPr>
-        <w:pStyle w:val="ListParagraph"/>
-        <w:numPr>
-          <w:ilvl w:val="0"/>
-          <w:numId w:val="1"/>
-        </w:numPr>
-        <w:jc w:val="both"/>
-      </w:pPr>
-      <w:r>
-        <w:t xml:space="preserve">This command may fail if the CVCP is unable to update the date and time automatically </w:t>
-      </w:r>
-      <w:r>
-        <w:t xml:space="preserve">after getting the internet connection. In that case, set the date/time manually in the UTC </w:t>
-      </w:r>
-      <w:proofErr w:type="spellStart"/>
-      <w:r>
-        <w:t>timezone</w:t>
-      </w:r>
-      <w:proofErr w:type="spellEnd"/>
-      <w:r>
-        <w:t xml:space="preserve"> by entering following command (note the formatting of the date time): </w:t>
-      </w:r>
-    </w:p>
-    <w:p>
-      <w:pPr>
-        <w:pStyle w:val="ListParagraph"/>
-        <w:shd w:val="clear" w:color="auto" w:fill="BFBFBF" w:themeFill="background1" w:themeFillShade="BF"/>
-        <w:jc w:val="both"/>
-        <w:rPr>
-          <w:rFonts w:ascii="Courier New" w:hAnsi="Courier New" w:cs="Courier New"/>
-        </w:rPr>
-      </w:pPr>
-      <w:proofErr w:type="spellStart"/>
-      <w:r>
-        <w:rPr>
-          <w:rFonts w:ascii="Courier New" w:hAnsi="Courier New" w:cs="Courier New"/>
-        </w:rPr>
-        <w:t>sudo</w:t>
-      </w:r>
-      <w:proofErr w:type="spellEnd"/>
-      <w:r>
-        <w:rPr>
-          <w:rFonts w:ascii="Courier New" w:hAnsi="Courier New" w:cs="Courier New"/>
-        </w:rPr>
-        <w:t xml:space="preserve"> date --set="</w:t>
-      </w:r>
-      <w:proofErr w:type="spellStart"/>
-      <w:r>
-        <w:rPr>
-          <w:rFonts w:ascii="Courier New" w:hAnsi="Courier New" w:cs="Courier New"/>
-        </w:rPr>
-        <w:t>yyyy</w:t>
-      </w:r>
-      <w:proofErr w:type="spellEnd"/>
-      <w:r>
-        <w:rPr>
-          <w:rFonts w:ascii="Courier New" w:hAnsi="Courier New" w:cs="Courier New"/>
-        </w:rPr>
-        <w:t>-mm-</w:t>
-      </w:r>
-      <w:proofErr w:type="spellStart"/>
-      <w:r>
-        <w:rPr>
-          <w:rFonts w:ascii="Courier New" w:hAnsi="Courier New" w:cs="Courier New"/>
-        </w:rPr>
-        <w:t>dd</w:t>
-      </w:r>
-      <w:proofErr w:type="spellEnd"/>
-      <w:r>
-        <w:rPr>
-          <w:rFonts w:ascii="Courier New" w:hAnsi="Courier New" w:cs="Courier New"/>
-        </w:rPr>
-        <w:t xml:space="preserve"> </w:t>
-      </w:r>
-      <w:proofErr w:type="spellStart"/>
-      <w:r>
-        <w:rPr>
-          <w:rFonts w:ascii="Courier New" w:hAnsi="Courier New" w:cs="Courier New"/>
-        </w:rPr>
-        <w:t>hh:mm:ss</w:t>
-      </w:r>
-      <w:proofErr w:type="spellEnd"/>
-      <w:r>
-        <w:rPr>
-          <w:rFonts w:ascii="Courier New" w:hAnsi="Courier New" w:cs="Courier New"/>
-        </w:rPr>
-        <w:t>"</w:t>
-      </w:r>
-    </w:p>
-    <w:p>
-      <w:pPr>
-        <w:pStyle w:val="ListParagraph"/>
-        <w:numPr>
-          <w:ilvl w:val="0"/>
-          <w:numId w:val="1"/>
-        </w:numPr>
-        <w:jc w:val="both"/>
-      </w:pPr>
-      <w:r>
-        <w:t>Now re</w:t>
-      </w:r>
-      <w:r>
-        <w:t>-</w:t>
-      </w:r>
-      <w:r>
-        <w:t>run the command to update repositories.</w:t>
-      </w:r>
-    </w:p>
-    <w:p>
-      <w:pPr>
-        <w:pStyle w:val="ListParagraph"/>
-        <w:numPr>
-          <w:ilvl w:val="0"/>
-          <w:numId w:val="1"/>
-        </w:numPr>
-        <w:jc w:val="both"/>
-      </w:pPr>
-      <w:r>
-        <w:t>Once updating of repositories is complete, run the following command to install required packages</w:t>
-      </w:r>
-    </w:p>
-    <w:p>
-      <w:pPr>
-        <w:pStyle w:val="ListParagraph"/>
-        <w:shd w:val="clear" w:color="auto" w:fill="BFBFBF" w:themeFill="background1" w:themeFillShade="BF"/>
-        <w:jc w:val="both"/>
-        <w:rPr>
-          <w:rFonts w:ascii="Courier New" w:hAnsi="Courier New" w:cs="Courier New"/>
-        </w:rPr>
-      </w:pPr>
-      <w:proofErr w:type="spellStart"/>
-      <w:r>
-        <w:rPr>
-          <w:rFonts w:ascii="Courier New" w:hAnsi="Courier New" w:cs="Courier New"/>
-        </w:rPr>
-        <w:t>sudo</w:t>
-      </w:r>
-      <w:proofErr w:type="spellEnd"/>
-      <w:r>
-        <w:rPr>
-          <w:rFonts w:ascii="Courier New" w:hAnsi="Courier New" w:cs="Courier New"/>
-        </w:rPr>
-        <w:t xml:space="preserve"> apt-get install -y </w:t>
-      </w:r>
-      <w:proofErr w:type="spellStart"/>
-      <w:r>
-        <w:rPr>
-          <w:rFonts w:ascii="Courier New" w:hAnsi="Courier New" w:cs="Courier New"/>
-        </w:rPr>
-        <w:t>chrony</w:t>
-      </w:r>
-      <w:proofErr w:type="spellEnd"/>
-      <w:r>
-        <w:rPr>
-          <w:rFonts w:ascii="Courier New" w:hAnsi="Courier New" w:cs="Courier New"/>
-        </w:rPr>
-        <w:t xml:space="preserve"> build-essential </w:t>
-      </w:r>
-      <w:proofErr w:type="spellStart"/>
-      <w:r>
-        <w:rPr>
-          <w:rFonts w:ascii="Courier New" w:hAnsi="Courier New" w:cs="Courier New"/>
-        </w:rPr>
-        <w:t>tcpdump</w:t>
-      </w:r>
-      <w:proofErr w:type="spellEnd"/>
-      <w:r>
-        <w:rPr>
-          <w:rFonts w:ascii="Courier New" w:hAnsi="Courier New" w:cs="Courier New"/>
-        </w:rPr>
-        <w:t xml:space="preserve"> </w:t>
-      </w:r>
-      <w:proofErr w:type="spellStart"/>
-      <w:r>
-        <w:rPr>
-          <w:rFonts w:ascii="Courier New" w:hAnsi="Courier New" w:cs="Courier New"/>
-        </w:rPr>
-        <w:t>libssl</w:t>
-      </w:r>
-      <w:proofErr w:type="spellEnd"/>
-      <w:r>
-        <w:rPr>
-          <w:rFonts w:ascii="Courier New" w:hAnsi="Courier New" w:cs="Courier New"/>
-        </w:rPr>
-        <w:t>-dev</w:t>
-      </w:r>
-    </w:p>
-    <w:p>
-      <w:pPr>
-        <w:pStyle w:val="ListParagraph"/>
-        <w:numPr>
-          <w:ilvl w:val="0"/>
-          <w:numId w:val="1"/>
-        </w:numPr>
-        <w:jc w:val="both"/>
-      </w:pPr>
-      <w:r>
-        <w:lastRenderedPageBreak/>
+        <w:numPr>
+          <w:ilvl w:val="0"/>
+          <w:numId w:val="1"/>
+        </w:numPr>
+        <w:jc w:val="both"/>
+        <w:rPr>
+          <w:rStyle w:val="Hyperlink"/>
+          <w:color w:val="auto"/>
+          <w:u w:val="none"/>
+        </w:rPr>
+      </w:pPr>
+      <w:r>
         <w:t xml:space="preserve">Install docker by following the official instructions from Docker on following link: </w:t>
       </w:r>
-      <w:hyperlink r:id="rId8" w:history="1">
+      <w:hyperlink r:id="rId9" w:history="1">
         <w:r>
           <w:rPr>
             <w:rStyle w:val="Hyperlink"/>
@@ -803,33 +668,11 @@
           <w:rFonts w:ascii="Courier New" w:hAnsi="Courier New" w:cs="Courier New"/>
         </w:rPr>
       </w:pPr>
-      <w:proofErr w:type="spellStart"/>
-      <w:r>
-        <w:rPr>
-          <w:rFonts w:ascii="Courier New" w:hAnsi="Courier New" w:cs="Courier New"/>
-        </w:rPr>
-        <w:t>iface</w:t>
-      </w:r>
-      <w:proofErr w:type="spellEnd"/>
-      <w:r>
-        <w:rPr>
-          <w:rFonts w:ascii="Courier New" w:hAnsi="Courier New" w:cs="Courier New"/>
-        </w:rPr>
-        <w:t xml:space="preserve"> eth0 </w:t>
-      </w:r>
-      <w:proofErr w:type="spellStart"/>
-      <w:r>
-        <w:rPr>
-          <w:rFonts w:ascii="Courier New" w:hAnsi="Courier New" w:cs="Courier New"/>
-        </w:rPr>
-        <w:t>inet</w:t>
-      </w:r>
-      <w:proofErr w:type="spellEnd"/>
-      <w:r>
-        <w:rPr>
-          <w:rFonts w:ascii="Courier New" w:hAnsi="Courier New" w:cs="Courier New"/>
-        </w:rPr>
-        <w:t xml:space="preserve"> static</w:t>
+      <w:r>
+        <w:rPr>
+          <w:rFonts w:ascii="Courier New" w:hAnsi="Courier New" w:cs="Courier New"/>
+        </w:rPr>
+        <w:t>iface eth0 inet static</w:t>
       </w:r>
     </w:p>
     <w:p>
@@ -841,28 +684,12 @@
           <w:rFonts w:ascii="Courier New" w:hAnsi="Courier New" w:cs="Courier New"/>
         </w:rPr>
       </w:pPr>
-      <w:proofErr w:type="spellStart"/>
-      <w:r>
-        <w:rPr>
-          <w:rFonts w:ascii="Courier New" w:hAnsi="Courier New" w:cs="Courier New"/>
-        </w:rPr>
-        <w:t>hwaddress</w:t>
-      </w:r>
-      <w:proofErr w:type="spellEnd"/>
-      <w:r>
-        <w:rPr>
-          <w:rFonts w:ascii="Courier New" w:hAnsi="Courier New" w:cs="Courier New"/>
-        </w:rPr>
-        <w:t xml:space="preserve"> ether </w:t>
-      </w:r>
-      <w:proofErr w:type="spellStart"/>
-      <w:r>
-        <w:rPr>
-          <w:rFonts w:ascii="Courier New" w:hAnsi="Courier New" w:cs="Courier New"/>
-        </w:rPr>
-        <w:t>mm:mm:mm:mm:mm:mm</w:t>
-      </w:r>
-      <w:proofErr w:type="spellEnd"/>
+      <w:r>
+        <w:rPr>
+          <w:rFonts w:ascii="Courier New" w:hAnsi="Courier New" w:cs="Courier New"/>
+        </w:rPr>
+        <w:t>hwaddress ether mm:mm:mm:mm:mm:mm</w:t>
+      </w:r>
     </w:p>
     <w:p>
       <w:pPr>
@@ -878,16 +705,8 @@
           <w:rFonts w:ascii="Courier New" w:hAnsi="Courier New" w:cs="Courier New"/>
         </w:rPr>
         <w:tab/>
-        <w:t xml:space="preserve">address </w:t>
-      </w:r>
-      <w:proofErr w:type="spellStart"/>
-      <w:r>
-        <w:rPr>
-          <w:rFonts w:ascii="Courier New" w:hAnsi="Courier New" w:cs="Courier New"/>
-        </w:rPr>
-        <w:t>aaa.aaa.aaa.aaa</w:t>
-      </w:r>
-      <w:proofErr w:type="spellEnd"/>
+        <w:t>address aaa.aaa.aaa.aaa</w:t>
+      </w:r>
     </w:p>
     <w:p>
       <w:pPr>
@@ -903,16 +722,8 @@
           <w:rFonts w:ascii="Courier New" w:hAnsi="Courier New" w:cs="Courier New"/>
         </w:rPr>
         <w:tab/>
-        <w:t xml:space="preserve">netmask </w:t>
-      </w:r>
-      <w:proofErr w:type="spellStart"/>
-      <w:r>
-        <w:rPr>
-          <w:rFonts w:ascii="Courier New" w:hAnsi="Courier New" w:cs="Courier New"/>
-        </w:rPr>
-        <w:t>nnn.nnn.nnn.nnn</w:t>
-      </w:r>
-      <w:proofErr w:type="spellEnd"/>
+        <w:t>netmask nnn.nnn.nnn.nnn</w:t>
+      </w:r>
     </w:p>
     <w:p>
       <w:pPr>
@@ -928,60 +739,20 @@
           <w:rFonts w:ascii="Courier New" w:hAnsi="Courier New" w:cs="Courier New"/>
         </w:rPr>
         <w:tab/>
-        <w:t xml:space="preserve">gateway </w:t>
-      </w:r>
-      <w:proofErr w:type="spellStart"/>
-      <w:r>
-        <w:rPr>
-          <w:rFonts w:ascii="Courier New" w:hAnsi="Courier New" w:cs="Courier New"/>
-        </w:rPr>
-        <w:t>ggg.ggg.ggg.ggg</w:t>
-      </w:r>
-      <w:proofErr w:type="spellEnd"/>
-    </w:p>
-    <w:p>
-      <w:pPr>
-        <w:pStyle w:val="ListParagraph"/>
-        <w:numPr>
-          <w:ilvl w:val="0"/>
-          <w:numId w:val="1"/>
-        </w:numPr>
-        <w:jc w:val="both"/>
-      </w:pPr>
-      <w:r>
-        <w:t xml:space="preserve">In above lines, replace </w:t>
-      </w:r>
-      <w:proofErr w:type="spellStart"/>
-      <w:r>
-        <w:t>mm:mm:mm:mm:mm:mm</w:t>
-      </w:r>
-      <w:proofErr w:type="spellEnd"/>
-      <w:r>
-        <w:t xml:space="preserve"> by MAC address of the CVCP, </w:t>
-      </w:r>
-      <w:proofErr w:type="spellStart"/>
-      <w:r>
-        <w:t>aaa.aaa.aaa.aaa</w:t>
-      </w:r>
-      <w:proofErr w:type="spellEnd"/>
-      <w:r>
-        <w:t xml:space="preserve"> by desired IP address, </w:t>
-      </w:r>
-      <w:proofErr w:type="spellStart"/>
-      <w:r>
-        <w:t>nnn.nnn.nnn.nnn</w:t>
-      </w:r>
-      <w:proofErr w:type="spellEnd"/>
-      <w:r>
-        <w:t xml:space="preserve"> by desired netmask, and </w:t>
-      </w:r>
-      <w:proofErr w:type="spellStart"/>
-      <w:r>
-        <w:t>ggg.ggg.ggg.ggg</w:t>
-      </w:r>
-      <w:proofErr w:type="spellEnd"/>
-      <w:r>
-        <w:t xml:space="preserve"> by desired gateway</w:t>
+        <w:t>gateway ggg.ggg.ggg.ggg</w:t>
+      </w:r>
+    </w:p>
+    <w:p>
+      <w:pPr>
+        <w:pStyle w:val="ListParagraph"/>
+        <w:numPr>
+          <w:ilvl w:val="0"/>
+          <w:numId w:val="1"/>
+        </w:numPr>
+        <w:jc w:val="both"/>
+      </w:pPr>
+      <w:r>
+        <w:t>In above lines, replace mm:mm:mm:mm:mm:mm by MAC address of the CVCP, aaa.aaa.aaa.aaa by desired IP address, nnn.nnn.nnn.nnn by desired netmask, and ggg.ggg.ggg.ggg by desired gateway</w:t>
       </w:r>
     </w:p>
     <w:p>
@@ -1037,7 +808,7 @@
 </file>
 
 <file path=word/numbering.xml><?xml version="1.0" encoding="utf-8"?>
-<w:numbering xmlns:wpc="http://schemas.microsoft.com/office/word/2010/wordprocessingCanvas" xmlns:cx="http://schemas.microsoft.com/office/drawing/2014/chartex" xmlns:cx1="http://schemas.microsoft.com/office/drawing/2015/9/8/chartex" xmlns:cx2="http://schemas.microsoft.com/office/drawing/2015/10/21/chartex" xmlns:cx3="http://schemas.microsoft.com/office/drawing/2016/5/9/chartex" xmlns:cx4="http://schemas.microsoft.com/office/drawing/2016/5/10/chartex" xmlns:cx5="http://schemas.microsoft.com/office/drawing/2016/5/11/chartex" xmlns:cx6="http://schemas.microsoft.com/office/drawing/2016/5/12/chartex" xmlns:cx7="http://schemas.microsoft.com/office/drawing/2016/5/13/chartex" xmlns:cx8="http://schemas.microsoft.com/office/drawing/2016/5/14/chartex" xmlns:mc="http://schemas.openxmlformats.org/markup-compatibility/2006" xmlns:aink="http://schemas.microsoft.com/office/drawing/2016/ink" xmlns:am3d="http://schemas.microsoft.com/office/drawing/2017/model3d" xmlns:o="urn:schemas-microsoft-com:office:office" xmlns:r="http://schemas.openxmlformats.org/officeDocument/2006/relationships" xmlns:m="http://schemas.openxmlformats.org/officeDocument/2006/math" xmlns:v="urn:schemas-microsoft-com:vml" xmlns:wp14="http://schemas.microsoft.com/office/word/2010/wordprocessingDrawing" xmlns:wp="http://schemas.openxmlformats.org/drawingml/2006/wordprocessingDrawing" xmlns:w10="urn:schemas-microsoft-com:office:word" xmlns:w="http://schemas.openxmlformats.org/wordprocessingml/2006/main" xmlns:w14="http://schemas.microsoft.com/office/word/2010/wordml" xmlns:w15="http://schemas.microsoft.com/office/word/2012/wordml" xmlns:w16cid="http://schemas.microsoft.com/office/word/2016/wordml/cid" xmlns:w16se="http://schemas.microsoft.com/office/word/2015/wordml/symex" xmlns:wpg="http://schemas.microsoft.com/office/word/2010/wordprocessingGroup" xmlns:wpi="http://schemas.microsoft.com/office/word/2010/wordprocessingInk" xmlns:wne="http://schemas.microsoft.com/office/word/2006/wordml" xmlns:wps="http://schemas.microsoft.com/office/word/2010/wordprocessingShape" mc:Ignorable="w14 w15 w16se w16cid wp14">
+<w:numbering xmlns:wpc="http://schemas.microsoft.com/office/word/2010/wordprocessingCanvas" xmlns:cx="http://schemas.microsoft.com/office/drawing/2014/chartex" xmlns:cx1="http://schemas.microsoft.com/office/drawing/2015/9/8/chartex" xmlns:cx2="http://schemas.microsoft.com/office/drawing/2015/10/21/chartex" xmlns:cx3="http://schemas.microsoft.com/office/drawing/2016/5/9/chartex" xmlns:cx4="http://schemas.microsoft.com/office/drawing/2016/5/10/chartex" xmlns:cx5="http://schemas.microsoft.com/office/drawing/2016/5/11/chartex" xmlns:cx6="http://schemas.microsoft.com/office/drawing/2016/5/12/chartex" xmlns:cx7="http://schemas.microsoft.com/office/drawing/2016/5/13/chartex" xmlns:cx8="http://schemas.microsoft.com/office/drawing/2016/5/14/chartex" xmlns:mc="http://schemas.openxmlformats.org/markup-compatibility/2006" xmlns:aink="http://schemas.microsoft.com/office/drawing/2016/ink" xmlns:am3d="http://schemas.microsoft.com/office/drawing/2017/model3d" xmlns:o="urn:schemas-microsoft-com:office:office" xmlns:r="http://schemas.openxmlformats.org/officeDocument/2006/relationships" xmlns:m="http://schemas.openxmlformats.org/officeDocument/2006/math" xmlns:v="urn:schemas-microsoft-com:vml" xmlns:wp14="http://schemas.microsoft.com/office/word/2010/wordprocessingDrawing" xmlns:wp="http://schemas.openxmlformats.org/drawingml/2006/wordprocessingDrawing" xmlns:w10="urn:schemas-microsoft-com:office:word" xmlns:w="http://schemas.openxmlformats.org/wordprocessingml/2006/main" xmlns:w14="http://schemas.microsoft.com/office/word/2010/wordml" xmlns:w15="http://schemas.microsoft.com/office/word/2012/wordml" xmlns:w16cex="http://schemas.microsoft.com/office/word/2018/wordml/cex" xmlns:w16cid="http://schemas.microsoft.com/office/word/2016/wordml/cid" xmlns:w16="http://schemas.microsoft.com/office/word/2018/wordml" xmlns:w16se="http://schemas.microsoft.com/office/word/2015/wordml/symex" xmlns:wpg="http://schemas.microsoft.com/office/word/2010/wordprocessingGroup" xmlns:wpi="http://schemas.microsoft.com/office/word/2010/wordprocessingInk" xmlns:wne="http://schemas.microsoft.com/office/word/2006/wordml" xmlns:wps="http://schemas.microsoft.com/office/word/2010/wordprocessingShape" mc:Ignorable="w14 w15 w16se w16cid w16 w16cex wp14">
   <w:abstractNum w:abstractNumId="0" w15:restartNumberingAfterBreak="0">
     <w:nsid w:val="1D167F5B"/>
     <w:multiLevelType w:val="hybridMultilevel"/>
@@ -1274,7 +1045,7 @@
 </file>
 
 <file path=word/styles.xml><?xml version="1.0" encoding="utf-8"?>
-<w:styles xmlns:mc="http://schemas.openxmlformats.org/markup-compatibility/2006" xmlns:r="http://schemas.openxmlformats.org/officeDocument/2006/relationships" xmlns:w="http://schemas.openxmlformats.org/wordprocessingml/2006/main" xmlns:w14="http://schemas.microsoft.com/office/word/2010/wordml" xmlns:w15="http://schemas.microsoft.com/office/word/2012/wordml" xmlns:w16cid="http://schemas.microsoft.com/office/word/2016/wordml/cid" xmlns:w16se="http://schemas.microsoft.com/office/word/2015/wordml/symex" mc:Ignorable="w14 w15 w16se w16cid">
+<w:styles xmlns:mc="http://schemas.openxmlformats.org/markup-compatibility/2006" xmlns:r="http://schemas.openxmlformats.org/officeDocument/2006/relationships" xmlns:w="http://schemas.openxmlformats.org/wordprocessingml/2006/main" xmlns:w14="http://schemas.microsoft.com/office/word/2010/wordml" xmlns:w15="http://schemas.microsoft.com/office/word/2012/wordml" xmlns:w16cex="http://schemas.microsoft.com/office/word/2018/wordml/cex" xmlns:w16cid="http://schemas.microsoft.com/office/word/2016/wordml/cid" xmlns:w16="http://schemas.microsoft.com/office/word/2018/wordml" xmlns:w16se="http://schemas.microsoft.com/office/word/2015/wordml/symex" mc:Ignorable="w14 w15 w16se w16cid w16 w16cex">
   <w:docDefaults>
     <w:rPrDefault>
       <w:rPr>
@@ -1290,7 +1061,7 @@
       </w:pPr>
     </w:pPrDefault>
   </w:docDefaults>
-  <w:latentStyles w:defLockedState="0" w:defUIPriority="99" w:defSemiHidden="0" w:defUnhideWhenUsed="0" w:defQFormat="0" w:count="375">
+  <w:latentStyles w:defLockedState="0" w:defUIPriority="99" w:defSemiHidden="0" w:defUnhideWhenUsed="0" w:defQFormat="0" w:count="376">
     <w:lsdException w:name="Normal" w:uiPriority="0" w:qFormat="1"/>
     <w:lsdException w:name="heading 1" w:uiPriority="9" w:qFormat="1"/>
     <w:lsdException w:name="heading 2" w:semiHidden="1" w:uiPriority="9" w:unhideWhenUsed="1" w:qFormat="1"/>
@@ -1396,7 +1167,6 @@
     <w:lsdException w:name="HTML Sample" w:semiHidden="1" w:unhideWhenUsed="1"/>
     <w:lsdException w:name="HTML Typewriter" w:semiHidden="1" w:unhideWhenUsed="1"/>
     <w:lsdException w:name="HTML Variable" w:semiHidden="1" w:unhideWhenUsed="1"/>
-    <w:lsdException w:name="Normal Table" w:semiHidden="1" w:unhideWhenUsed="1"/>
     <w:lsdException w:name="annotation subject" w:semiHidden="1" w:unhideWhenUsed="1"/>
     <w:lsdException w:name="No List" w:semiHidden="1" w:unhideWhenUsed="1"/>
     <w:lsdException w:name="Outline List 1" w:semiHidden="1" w:unhideWhenUsed="1"/>
@@ -1443,10 +1213,8 @@
     <w:lsdException w:name="Table Subtle 2" w:semiHidden="1" w:unhideWhenUsed="1"/>
     <w:lsdException w:name="Table Web 1" w:semiHidden="1" w:unhideWhenUsed="1"/>
     <w:lsdException w:name="Table Web 2" w:semiHidden="1" w:unhideWhenUsed="1"/>
-    <w:lsdException w:name="Table Web 3" w:semiHidden="1" w:unhideWhenUsed="1"/>
     <w:lsdException w:name="Balloon Text" w:semiHidden="1" w:unhideWhenUsed="1"/>
     <w:lsdException w:name="Table Grid" w:uiPriority="39"/>
-    <w:lsdException w:name="Table Theme" w:semiHidden="1" w:unhideWhenUsed="1"/>
     <w:lsdException w:name="Placeholder Text" w:semiHidden="1"/>
     <w:lsdException w:name="No Spacing" w:uiPriority="1" w:qFormat="1"/>
     <w:lsdException w:name="Light Shading" w:uiPriority="60"/>
@@ -1666,6 +1434,7 @@
     <w:lsdException w:name="Smart Hyperlink" w:semiHidden="1" w:unhideWhenUsed="1"/>
     <w:lsdException w:name="Hashtag" w:semiHidden="1" w:unhideWhenUsed="1"/>
     <w:lsdException w:name="Unresolved Mention" w:semiHidden="1" w:unhideWhenUsed="1"/>
+    <w:lsdException w:name="Smart Link" w:semiHidden="1" w:unhideWhenUsed="1"/>
   </w:latentStyles>
   <w:style w:type="paragraph" w:default="1" w:styleId="Normal">
     <w:name w:val="Normal"/>
@@ -2094,21 +1863,6 @@
 </file>
 
 <file path=customXml/item1.xml><?xml version="1.0" encoding="utf-8"?>
-<p:properties xmlns:p="http://schemas.microsoft.com/office/2006/metadata/properties" xmlns:xsi="http://www.w3.org/2001/XMLSchema-instance" xmlns:pc="http://schemas.microsoft.com/office/infopath/2007/PartnerControls">
-  <documentManagement/>
-</p:properties>
-</file>
-
-<file path=customXml/item2.xml><?xml version="1.0" encoding="utf-8"?>
-<?mso-contentType ?>
-<FormTemplates xmlns="http://schemas.microsoft.com/sharepoint/v3/contenttype/forms">
-  <Display>DocumentLibraryForm</Display>
-  <Edit>DocumentLibraryForm</Edit>
-  <New>DocumentLibraryForm</New>
-</FormTemplates>
-</file>
-
-<file path=customXml/item3.xml><?xml version="1.0" encoding="utf-8"?>
 <ct:contentTypeSchema xmlns:ct="http://schemas.microsoft.com/office/2006/metadata/contentType" xmlns:ma="http://schemas.microsoft.com/office/2006/metadata/properties/metaAttributes" ct:_="" ma:_="" ma:contentTypeName="Document" ma:contentTypeID="0x01010023FF83385572E644A422BE3DC9F231ED" ma:contentTypeVersion="12" ma:contentTypeDescription="Create a new document." ma:contentTypeScope="" ma:versionID="b78309a8fd01d552a70a02b72cf467f9">
   <xsd:schema xmlns:xsd="http://www.w3.org/2001/XMLSchema" xmlns:xs="http://www.w3.org/2001/XMLSchema" xmlns:p="http://schemas.microsoft.com/office/2006/metadata/properties" xmlns:ns3="7a97dc1d-b1d4-4cc5-b719-3c08b08e3e09" xmlns:ns4="3b4ba4a7-1e81-4eb6-9e68-6aa10d3a5291" targetNamespace="http://schemas.microsoft.com/office/2006/metadata/properties" ma:root="true" ma:fieldsID="4adbd74b777c90741ce93e2eb3bcf6b9" ns3:_="" ns4:_="">
     <xsd:import namespace="7a97dc1d-b1d4-4cc5-b719-3c08b08e3e09"/>
@@ -2325,24 +2079,22 @@
 </ct:contentTypeSchema>
 </file>
 
-<file path=customXml/itemProps1.xml><?xml version="1.0" encoding="utf-8"?>
-<ds:datastoreItem xmlns:ds="http://schemas.openxmlformats.org/officeDocument/2006/customXml" ds:itemID="{634CAA6F-FD4D-4412-8D59-185AC18F05C4}">
-  <ds:schemaRefs>
-    <ds:schemaRef ds:uri="http://schemas.microsoft.com/office/2006/metadata/properties"/>
-    <ds:schemaRef ds:uri="http://schemas.microsoft.com/office/infopath/2007/PartnerControls"/>
-  </ds:schemaRefs>
-</ds:datastoreItem>
+<file path=customXml/item2.xml><?xml version="1.0" encoding="utf-8"?>
+<?mso-contentType ?>
+<FormTemplates xmlns="http://schemas.microsoft.com/sharepoint/v3/contenttype/forms">
+  <Display>DocumentLibraryForm</Display>
+  <Edit>DocumentLibraryForm</Edit>
+  <New>DocumentLibraryForm</New>
+</FormTemplates>
 </file>
 
-<file path=customXml/itemProps2.xml><?xml version="1.0" encoding="utf-8"?>
-<ds:datastoreItem xmlns:ds="http://schemas.openxmlformats.org/officeDocument/2006/customXml" ds:itemID="{240BF0B2-5D1D-4E44-8F75-4B898DF0A612}">
-  <ds:schemaRefs>
-    <ds:schemaRef ds:uri="http://schemas.microsoft.com/sharepoint/v3/contenttype/forms"/>
-  </ds:schemaRefs>
-</ds:datastoreItem>
+<file path=customXml/item3.xml><?xml version="1.0" encoding="utf-8"?>
+<p:properties xmlns:p="http://schemas.microsoft.com/office/2006/metadata/properties" xmlns:xsi="http://www.w3.org/2001/XMLSchema-instance" xmlns:pc="http://schemas.microsoft.com/office/infopath/2007/PartnerControls">
+  <documentManagement/>
+</p:properties>
 </file>
 
-<file path=customXml/itemProps3.xml><?xml version="1.0" encoding="utf-8"?>
+<file path=customXml/itemProps1.xml><?xml version="1.0" encoding="utf-8"?>
 <ds:datastoreItem xmlns:ds="http://schemas.openxmlformats.org/officeDocument/2006/customXml" ds:itemID="{7AF7F036-EEDC-44FE-AAAA-36D47ED30B34}">
   <ds:schemaRefs>
     <ds:schemaRef ds:uri="http://schemas.microsoft.com/office/2006/metadata/contentType"/>
@@ -2359,4 +2111,21 @@
     <ds:schemaRef ds:uri="http://schemas.microsoft.com/internal/obd"/>
   </ds:schemaRefs>
 </ds:datastoreItem>
+</file>
+
+<file path=customXml/itemProps2.xml><?xml version="1.0" encoding="utf-8"?>
+<ds:datastoreItem xmlns:ds="http://schemas.openxmlformats.org/officeDocument/2006/customXml" ds:itemID="{240BF0B2-5D1D-4E44-8F75-4B898DF0A612}">
+  <ds:schemaRefs>
+    <ds:schemaRef ds:uri="http://schemas.microsoft.com/sharepoint/v3/contenttype/forms"/>
+  </ds:schemaRefs>
+</ds:datastoreItem>
+</file>
+
+<file path=customXml/itemProps3.xml><?xml version="1.0" encoding="utf-8"?>
+<ds:datastoreItem xmlns:ds="http://schemas.openxmlformats.org/officeDocument/2006/customXml" ds:itemID="{634CAA6F-FD4D-4412-8D59-185AC18F05C4}">
+  <ds:schemaRefs>
+    <ds:schemaRef ds:uri="http://schemas.microsoft.com/office/2006/metadata/properties"/>
+    <ds:schemaRef ds:uri="http://schemas.microsoft.com/office/infopath/2007/PartnerControls"/>
+  </ds:schemaRefs>
+</ds:datastoreItem>
 </file>
</xml_diff>